<commit_message>
Updating simple setup doc
</commit_message>
<xml_diff>
--- a/SimpleSetup.docx
+++ b/SimpleSetup.docx
@@ -101,10 +101,7 @@
         <w:t>1.</w:t>
       </w:r>
       <w:r>
-        <w:t xml:space="preserve">  Desi</w:t>
-      </w:r>
-      <w:r>
-        <w:t>gnate IP address for the board using Address Resolution Protocol (ARP)</w:t>
+        <w:t xml:space="preserve">  Designate IP address for the board using Address Resolution Protocol (ARP)</w:t>
       </w:r>
     </w:p>
     <w:p>
@@ -263,115 +260,7 @@
           <w:sz w:val="22"/>
           <w:szCs w:val="22"/>
         </w:rPr>
-        <w:t xml:space="preserve">X:XX for mac and </w:t>
-      </w:r>
-      <w:r>
-        <w:rPr>
-          <w:rFonts w:ascii="Arial" w:hAnsi="Arial" w:cs="Arial"/>
-          <w:color w:val="000000"/>
-          <w:sz w:val="22"/>
-          <w:szCs w:val="22"/>
-        </w:rPr>
-        <w:t>00</w:t>
-      </w:r>
-      <w:r>
-        <w:rPr>
-          <w:rFonts w:ascii="Arial" w:hAnsi="Arial" w:cs="Arial"/>
-          <w:color w:val="000000"/>
-          <w:sz w:val="22"/>
-          <w:szCs w:val="22"/>
-        </w:rPr>
-        <w:t>-</w:t>
-      </w:r>
-      <w:r>
-        <w:rPr>
-          <w:rFonts w:ascii="Arial" w:hAnsi="Arial" w:cs="Arial"/>
-          <w:color w:val="000000"/>
-          <w:sz w:val="22"/>
-          <w:szCs w:val="22"/>
-        </w:rPr>
-        <w:t>00</w:t>
-      </w:r>
-      <w:r>
-        <w:rPr>
-          <w:rFonts w:ascii="Arial" w:hAnsi="Arial" w:cs="Arial"/>
-          <w:color w:val="000000"/>
-          <w:sz w:val="22"/>
-          <w:szCs w:val="22"/>
-        </w:rPr>
-        <w:t>-</w:t>
-      </w:r>
-      <w:r>
-        <w:rPr>
-          <w:rFonts w:ascii="Arial" w:hAnsi="Arial" w:cs="Arial"/>
-          <w:color w:val="000000"/>
-          <w:sz w:val="22"/>
-          <w:szCs w:val="22"/>
-        </w:rPr>
-        <w:t>56</w:t>
-      </w:r>
-      <w:r>
-        <w:rPr>
-          <w:rFonts w:ascii="Arial" w:hAnsi="Arial" w:cs="Arial"/>
-          <w:color w:val="000000"/>
-          <w:sz w:val="22"/>
-          <w:szCs w:val="22"/>
-        </w:rPr>
-        <w:t>-</w:t>
-      </w:r>
-      <w:r>
-        <w:rPr>
-          <w:rFonts w:ascii="Arial" w:hAnsi="Arial" w:cs="Arial"/>
-          <w:color w:val="000000"/>
-          <w:sz w:val="22"/>
-          <w:szCs w:val="22"/>
-        </w:rPr>
-        <w:t>31</w:t>
-      </w:r>
-      <w:r>
-        <w:rPr>
-          <w:rFonts w:ascii="Arial" w:hAnsi="Arial" w:cs="Arial"/>
-          <w:color w:val="000000"/>
-          <w:sz w:val="22"/>
-          <w:szCs w:val="22"/>
-        </w:rPr>
-        <w:t>-</w:t>
-      </w:r>
-      <w:r>
-        <w:rPr>
-          <w:rFonts w:ascii="Arial" w:hAnsi="Arial" w:cs="Arial"/>
-          <w:color w:val="000000"/>
-          <w:sz w:val="22"/>
-          <w:szCs w:val="22"/>
-        </w:rPr>
-        <w:t>6X</w:t>
-      </w:r>
-      <w:r>
-        <w:rPr>
-          <w:rFonts w:ascii="Arial" w:hAnsi="Arial" w:cs="Arial"/>
-          <w:color w:val="000000"/>
-          <w:sz w:val="22"/>
-          <w:szCs w:val="22"/>
-        </w:rPr>
-        <w:t>-</w:t>
-      </w:r>
-      <w:r>
-        <w:rPr>
-          <w:rFonts w:ascii="Arial" w:hAnsi="Arial" w:cs="Arial"/>
-          <w:color w:val="000000"/>
-          <w:sz w:val="22"/>
-          <w:szCs w:val="22"/>
-        </w:rPr>
-        <w:t>XX</w:t>
-      </w:r>
-      <w:r>
-        <w:rPr>
-          <w:rFonts w:ascii="Arial" w:hAnsi="Arial" w:cs="Arial"/>
-          <w:color w:val="000000"/>
-          <w:sz w:val="22"/>
-          <w:szCs w:val="22"/>
-        </w:rPr>
-        <w:t xml:space="preserve"> for windows where X:XX is the last three digits of the printed serial number on the card in hex. For </w:t>
+        <w:t xml:space="preserve">X:XX for mac and 00-00-56-31-6X-XX for windows where X:XX is the last three digits of the printed serial number on the card in hex. For </w:t>
       </w:r>
       <w:proofErr w:type="gramStart"/>
       <w:r>
@@ -570,10 +459,12 @@
         <w:t>2</w:t>
       </w:r>
       <w:r>
-        <w:t xml:space="preserve">. </w:t>
-      </w:r>
-      <w:r>
-        <w:t>Check that the board connects with check_connections2.py</w:t>
+        <w:t>. Check that the board connect</w:t>
+      </w:r>
+      <w:bookmarkStart w:id="0" w:name="_GoBack"/>
+      <w:bookmarkEnd w:id="0"/>
+      <w:r>
+        <w:t>s with check_connections.py</w:t>
       </w:r>
     </w:p>
     <w:p>
@@ -594,7 +485,7 @@
         <w:ind w:left="1080"/>
       </w:pPr>
       <w:r>
-        <w:t>python check_connections2.py “IP address” 1234</w:t>
+        <w:t>python check_connection.py “IP address” 1234</w:t>
       </w:r>
     </w:p>
     <w:p>
@@ -630,10 +521,10 @@
         <w:t xml:space="preserve">firmware </w:t>
       </w:r>
       <w:r>
-        <w:t>version number (</w:t>
-      </w:r>
-      <w:r>
-        <w:t>depends on board) if it is able to connect.</w:t>
+        <w:t xml:space="preserve">version number </w:t>
+      </w:r>
+      <w:r>
+        <w:t>if it is able to connect.</w:t>
       </w:r>
     </w:p>
     <w:p>
@@ -651,12 +542,7 @@
         <w:t xml:space="preserve">: </w:t>
       </w:r>
     </w:p>
-    <w:p>
-      <w:pPr>
-        <w:pStyle w:val="ListParagraph"/>
-        <w:ind w:left="1440"/>
-      </w:pPr>
-    </w:p>
+    <w:p/>
     <w:p>
       <w:r>
         <w:rPr>
@@ -705,6 +591,11 @@
         </w:drawing>
       </w:r>
     </w:p>
+    <w:p>
+      <w:r>
+        <w:t>To Do: Update image since its now python check_connection.py 192.168.1.41 1234 and because all cards are rev: 0x2010</w:t>
+      </w:r>
+    </w:p>
     <w:p/>
     <w:p>
       <w:r>
@@ -718,13 +609,7 @@
         <w:t>.</w:t>
       </w:r>
       <w:r>
-        <w:t xml:space="preserve"> Populate </w:t>
-      </w:r>
-      <w:r>
-        <w:t>config values in json_blank_config.py and run from command line to generate json file. It can be directly edited</w:t>
-      </w:r>
-      <w:r>
-        <w:t xml:space="preserve"> afterwards.</w:t>
+        <w:t xml:space="preserve"> Populate config values in json_blank_config.py and run from command line to generate json file. It can be directly edited afterwards.</w:t>
       </w:r>
     </w:p>
     <w:p>
@@ -736,6 +621,7 @@
         </w:numPr>
       </w:pPr>
       <w:r>
+        <w:lastRenderedPageBreak/>
         <w:t>Too much to describe here and will be written up more fully once confident/stable. However, most are explained in json_blank_config.py as comments. The not quite clear settings are the DAC offset. The table below gives good values:</w:t>
       </w:r>
     </w:p>
@@ -753,6 +639,9 @@
     </w:p>
     <w:p>
       <w:r>
+        <w:rPr>
+          <w:noProof/>
+        </w:rPr>
         <w:drawing>
           <wp:inline distT="0" distB="0" distL="0" distR="0" wp14:anchorId="03235036" wp14:editId="7FF794BF">
             <wp:extent cx="5943600" cy="3909060"/>
@@ -799,6 +688,27 @@
         </w:numPr>
       </w:pPr>
       <w:r>
+        <w:t>As of right now whatever trigger threshold you set you should add</w:t>
+      </w:r>
+      <w:r>
+        <w:t xml:space="preserve"> </w:t>
+      </w:r>
+      <w:r>
+        <w:t>0x08000000</w:t>
+      </w:r>
+      <w:r>
+        <w:t xml:space="preserve"> to the number (for some reason)</w:t>
+      </w:r>
+    </w:p>
+    <w:p>
+      <w:pPr>
+        <w:pStyle w:val="ListParagraph"/>
+        <w:numPr>
+          <w:ilvl w:val="0"/>
+          <w:numId w:val="13"/>
+        </w:numPr>
+      </w:pPr>
+      <w:r>
         <w:t>python json_blank_config.py</w:t>
       </w:r>
     </w:p>
@@ -815,6 +725,9 @@
         <w:ind w:left="360"/>
       </w:pPr>
       <w:r>
+        <w:rPr>
+          <w:noProof/>
+        </w:rPr>
         <w:drawing>
           <wp:inline distT="0" distB="0" distL="0" distR="0" wp14:anchorId="6D1621C4" wp14:editId="4CB2916B">
             <wp:extent cx="5943600" cy="1361440"/>
@@ -877,10 +790,7 @@
         <w:t>4</w:t>
       </w:r>
       <w:r>
-        <w:t xml:space="preserve">. </w:t>
-      </w:r>
-      <w:r>
-        <w:t>Run data_subscriber.py changing the field of hostname and the file name to the json config file from previous step.</w:t>
+        <w:t>. Run data_subscriber.py changing the field of hostname and the file name to the json config file from previous step.</w:t>
       </w:r>
     </w:p>
     <w:p>
@@ -897,6 +807,9 @@
     </w:p>
     <w:p>
       <w:r>
+        <w:rPr>
+          <w:noProof/>
+        </w:rPr>
         <w:lastRenderedPageBreak/>
         <w:drawing>
           <wp:inline distT="0" distB="0" distL="0" distR="0" wp14:anchorId="69A41CA6" wp14:editId="787753DA">
@@ -976,6 +889,9 @@
         <w:ind w:left="360"/>
       </w:pPr>
       <w:r>
+        <w:rPr>
+          <w:noProof/>
+        </w:rPr>
         <w:drawing>
           <wp:inline distT="0" distB="0" distL="0" distR="0" wp14:anchorId="4D3B72CC" wp14:editId="7CAFD0DA">
             <wp:extent cx="5816600" cy="254000"/>
@@ -1036,6 +952,9 @@
     <w:p/>
     <w:p>
       <w:r>
+        <w:rPr>
+          <w:noProof/>
+        </w:rPr>
         <w:drawing>
           <wp:inline distT="0" distB="0" distL="0" distR="0" wp14:anchorId="3E1B00DC" wp14:editId="2CFCD822">
             <wp:extent cx="4076700" cy="685800"/>
@@ -1161,6 +1080,9 @@
         <w:pStyle w:val="ListParagraph"/>
       </w:pPr>
       <w:r>
+        <w:rPr>
+          <w:noProof/>
+        </w:rPr>
         <w:drawing>
           <wp:inline distT="0" distB="0" distL="0" distR="0" wp14:anchorId="713C2A88" wp14:editId="2C38A496">
             <wp:extent cx="5613400" cy="2362200"/>
@@ -1224,6 +1146,9 @@
         <w:pStyle w:val="ListParagraph"/>
       </w:pPr>
       <w:r>
+        <w:rPr>
+          <w:noProof/>
+        </w:rPr>
         <w:drawing>
           <wp:inline distT="0" distB="0" distL="0" distR="0" wp14:anchorId="1D2144CC" wp14:editId="2247E173">
             <wp:extent cx="5943600" cy="3994785"/>
@@ -1323,6 +1248,9 @@
     </w:p>
     <w:p>
       <w:r>
+        <w:rPr>
+          <w:noProof/>
+        </w:rPr>
         <w:drawing>
           <wp:inline distT="0" distB="0" distL="0" distR="0" wp14:anchorId="634B68A9" wp14:editId="65187871">
             <wp:extent cx="5943600" cy="918210"/>
@@ -1379,8 +1307,6 @@
         </w:rPr>
         <w:t xml:space="preserve">A set frequency of 250 MHz means that every sample is every 4 nanoseconds. </w:t>
       </w:r>
-      <w:bookmarkStart w:id="0" w:name="_GoBack"/>
-      <w:bookmarkEnd w:id="0"/>
     </w:p>
     <w:sectPr>
       <w:pgSz w:w="12240" w:h="15840"/>

</xml_diff>

<commit_message>
Renaming of variables. Check_connections_many.py now can check multiple boards, see -h
</commit_message>
<xml_diff>
--- a/SimpleSetup.docx
+++ b/SimpleSetup.docx
@@ -51,13 +51,14 @@
         </w:numPr>
       </w:pPr>
       <w:r>
-        <w:t xml:space="preserve">Populate config values in json_blank_config.py and run from command line to generate json file. It can be directly edited </w:t>
-      </w:r>
-      <w:proofErr w:type="spellStart"/>
-      <w:r>
-        <w:t>afterwords</w:t>
-      </w:r>
-      <w:proofErr w:type="spellEnd"/>
+        <w:t>Populate config values in json_blank_config.py and run from command line to generate json file. It can be directly edited afterw</w:t>
+      </w:r>
+      <w:r>
+        <w:t>a</w:t>
+      </w:r>
+      <w:r>
+        <w:t>rds</w:t>
+      </w:r>
     </w:p>
     <w:p>
       <w:pPr>
@@ -449,6 +450,17 @@
         </w:rPr>
         <w:t xml:space="preserve">Make sure running as admin </w:t>
       </w:r>
+      <w:r>
+        <w:rPr>
+          <w:rFonts w:ascii="Arial" w:hAnsi="Arial" w:cs="Arial"/>
+          <w:color w:val="000000"/>
+          <w:sz w:val="22"/>
+          <w:szCs w:val="22"/>
+        </w:rPr>
+        <w:t>(or use sudo)</w:t>
+      </w:r>
+      <w:bookmarkStart w:id="0" w:name="_GoBack"/>
+      <w:bookmarkEnd w:id="0"/>
     </w:p>
     <w:p>
       <w:r>
@@ -459,12 +471,7 @@
         <w:t>2</w:t>
       </w:r>
       <w:r>
-        <w:t>. Check that the board connect</w:t>
-      </w:r>
-      <w:bookmarkStart w:id="0" w:name="_GoBack"/>
-      <w:bookmarkEnd w:id="0"/>
-      <w:r>
-        <w:t>s with check_connections.py</w:t>
+        <w:t>. Check that the board connects with check_connections.py</w:t>
       </w:r>
     </w:p>
     <w:p>
@@ -691,10 +698,7 @@
         <w:t>As of right now whatever trigger threshold you set you should add</w:t>
       </w:r>
       <w:r>
-        <w:t xml:space="preserve"> </w:t>
-      </w:r>
-      <w:r>
-        <w:t>0x08000000</w:t>
+        <w:t xml:space="preserve"> 0x08000000</w:t>
       </w:r>
       <w:r>
         <w:t xml:space="preserve"> to the number (for some reason)</w:t>

</xml_diff>

<commit_message>
web based daq gui
</commit_message>
<xml_diff>
--- a/SimpleSetup.docx
+++ b/SimpleSetup.docx
@@ -7,15 +7,7 @@
         <w:t xml:space="preserve">There are 5 (1 optional) main steps to running arbitrary config files with the code and seeing waveforms. </w:t>
       </w:r>
       <w:r>
-        <w:t xml:space="preserve">You must be running python 3 and have </w:t>
-      </w:r>
-      <w:proofErr w:type="spellStart"/>
-      <w:r>
-        <w:t>numpy</w:t>
-      </w:r>
-      <w:proofErr w:type="spellEnd"/>
-      <w:r>
-        <w:t xml:space="preserve"> installed.</w:t>
+        <w:t>You must be running python 3 and have numpy installed.</w:t>
       </w:r>
     </w:p>
     <w:p>
@@ -81,15 +73,7 @@
         </w:numPr>
       </w:pPr>
       <w:r>
-        <w:t xml:space="preserve">Test_plotter.py in command line with the generated data file and event length field edited to the event length of your acquisition (provided in the diagnostics during the run of data_subscriber.py). Depending on save flags will possibly change what </w:t>
-      </w:r>
-      <w:proofErr w:type="gramStart"/>
-      <w:r>
-        <w:t>16 bit</w:t>
-      </w:r>
-      <w:proofErr w:type="gramEnd"/>
-      <w:r>
-        <w:t xml:space="preserve"> words correspond to certain values. Also plots a single waveform.</w:t>
+        <w:t>Test_plotter.py in command line with the generated data file and event length field edited to the event length of your acquisition (provided in the diagnostics during the run of data_subscriber.py). Depending on save flags will possibly change what 16 bit words correspond to certain values. Also plots a single waveform.</w:t>
       </w:r>
     </w:p>
     <w:p/>
@@ -213,6 +197,32 @@
       <w:pPr>
         <w:pStyle w:val="NormalWeb"/>
         <w:numPr>
+          <w:ilvl w:val="2"/>
+          <w:numId w:val="5"/>
+        </w:numPr>
+        <w:spacing w:before="0" w:beforeAutospacing="0" w:after="0" w:afterAutospacing="0"/>
+        <w:textAlignment w:val="baseline"/>
+        <w:rPr>
+          <w:rFonts w:ascii="Arial" w:hAnsi="Arial" w:cs="Arial"/>
+          <w:color w:val="000000"/>
+          <w:sz w:val="22"/>
+          <w:szCs w:val="22"/>
+        </w:rPr>
+      </w:pPr>
+      <w:r>
+        <w:rPr>
+          <w:rFonts w:ascii="Arial" w:hAnsi="Arial" w:cs="Arial"/>
+          <w:color w:val="000000"/>
+          <w:sz w:val="22"/>
+          <w:szCs w:val="22"/>
+        </w:rPr>
+        <w:t>NOTE: to do this on Windows 10 open setting, go to “Network &amp; Internet” and then to “Change adapter options”. Right click on the ethernet adaptor you are using and select “Properties”. Then double click on the “Internet Protocol Version 4 (TCP/IPv4)” item. This will open a window that will allow you to add the above settings.</w:t>
+      </w:r>
+    </w:p>
+    <w:p>
+      <w:pPr>
+        <w:pStyle w:val="NormalWeb"/>
+        <w:numPr>
           <w:ilvl w:val="0"/>
           <w:numId w:val="6"/>
         </w:numPr>
@@ -241,47 +251,7 @@
           <w:sz w:val="22"/>
           <w:szCs w:val="22"/>
         </w:rPr>
-        <w:t xml:space="preserve">. The MAC address is </w:t>
-      </w:r>
-      <w:proofErr w:type="gramStart"/>
-      <w:r>
-        <w:rPr>
-          <w:rFonts w:ascii="Arial" w:hAnsi="Arial" w:cs="Arial"/>
-          <w:color w:val="000000"/>
-          <w:sz w:val="22"/>
-          <w:szCs w:val="22"/>
-        </w:rPr>
-        <w:t>00:00:56:31:6</w:t>
-      </w:r>
-      <w:proofErr w:type="gramEnd"/>
-      <w:r>
-        <w:rPr>
-          <w:rFonts w:ascii="Arial" w:hAnsi="Arial" w:cs="Arial"/>
-          <w:color w:val="000000"/>
-          <w:sz w:val="22"/>
-          <w:szCs w:val="22"/>
-        </w:rPr>
-        <w:t xml:space="preserve">X:XX for mac and 00-00-56-31-6X-XX for windows where X:XX is the last three digits of the printed serial number on the card in hex. For </w:t>
-      </w:r>
-      <w:proofErr w:type="gramStart"/>
-      <w:r>
-        <w:rPr>
-          <w:rFonts w:ascii="Arial" w:hAnsi="Arial" w:cs="Arial"/>
-          <w:color w:val="000000"/>
-          <w:sz w:val="22"/>
-          <w:szCs w:val="22"/>
-        </w:rPr>
-        <w:t>example</w:t>
-      </w:r>
-      <w:proofErr w:type="gramEnd"/>
-      <w:r>
-        <w:rPr>
-          <w:rFonts w:ascii="Arial" w:hAnsi="Arial" w:cs="Arial"/>
-          <w:color w:val="000000"/>
-          <w:sz w:val="22"/>
-          <w:szCs w:val="22"/>
-        </w:rPr>
-        <w:t xml:space="preserve"> with card with SN ending in 069 (in hex 0x45):</w:t>
+        <w:t>. The MAC address is 00:00:56:31:6X:XX for mac and 00-00-56-31-6X-XX for windows where X:XX is the last three digits of the printed serial number on the card in hex. For example with card with SN ending in 069 (in hex 0x45):</w:t>
       </w:r>
     </w:p>
     <w:p>
@@ -314,25 +284,14 @@
           <w:szCs w:val="22"/>
         </w:rPr>
       </w:pPr>
-      <w:proofErr w:type="spellStart"/>
-      <w:r>
-        <w:rPr>
-          <w:rFonts w:ascii="Arial" w:hAnsi="Arial" w:cs="Arial"/>
-          <w:color w:val="000000"/>
-          <w:sz w:val="22"/>
-          <w:szCs w:val="22"/>
-        </w:rPr>
-        <w:t>arp</w:t>
-      </w:r>
-      <w:proofErr w:type="spellEnd"/>
-      <w:r>
-        <w:rPr>
-          <w:rFonts w:ascii="Arial" w:hAnsi="Arial" w:cs="Arial"/>
-          <w:color w:val="000000"/>
-          <w:sz w:val="22"/>
-          <w:szCs w:val="22"/>
-        </w:rPr>
-        <w:t xml:space="preserve"> -s “</w:t>
+      <w:r>
+        <w:rPr>
+          <w:rFonts w:ascii="Arial" w:hAnsi="Arial" w:cs="Arial"/>
+          <w:color w:val="000000"/>
+          <w:sz w:val="22"/>
+          <w:szCs w:val="22"/>
+        </w:rPr>
+        <w:t>arp -s “</w:t>
       </w:r>
       <w:r>
         <w:rPr>
@@ -402,27 +361,88 @@
           <w:sz w:val="22"/>
           <w:szCs w:val="22"/>
         </w:rPr>
-        <w:t xml:space="preserve">I.E. </w:t>
-      </w:r>
-      <w:proofErr w:type="spellStart"/>
-      <w:r>
-        <w:rPr>
-          <w:rFonts w:ascii="Arial" w:hAnsi="Arial" w:cs="Arial"/>
-          <w:color w:val="000000"/>
-          <w:sz w:val="22"/>
-          <w:szCs w:val="22"/>
-        </w:rPr>
-        <w:t>arp</w:t>
-      </w:r>
-      <w:proofErr w:type="spellEnd"/>
-      <w:r>
-        <w:rPr>
-          <w:rFonts w:ascii="Arial" w:hAnsi="Arial" w:cs="Arial"/>
-          <w:color w:val="000000"/>
-          <w:sz w:val="22"/>
-          <w:szCs w:val="22"/>
-        </w:rPr>
-        <w:t xml:space="preserve"> -s 192.168.1.10 00-00-56-31-60-45</w:t>
+        <w:t>I.E. arp -s 192.168.1.10 00-00-56-31-60-45</w:t>
+      </w:r>
+    </w:p>
+    <w:p>
+      <w:pPr>
+        <w:pStyle w:val="NormalWeb"/>
+        <w:numPr>
+          <w:ilvl w:val="3"/>
+          <w:numId w:val="7"/>
+        </w:numPr>
+        <w:spacing w:before="0" w:beforeAutospacing="0" w:after="0" w:afterAutospacing="0"/>
+        <w:textAlignment w:val="baseline"/>
+        <w:rPr>
+          <w:rFonts w:ascii="Arial" w:hAnsi="Arial" w:cs="Arial"/>
+          <w:color w:val="000000"/>
+          <w:sz w:val="22"/>
+          <w:szCs w:val="22"/>
+        </w:rPr>
+      </w:pPr>
+      <w:r>
+        <w:rPr>
+          <w:rFonts w:ascii="Arial" w:hAnsi="Arial" w:cs="Arial"/>
+          <w:color w:val="000000"/>
+          <w:sz w:val="22"/>
+          <w:szCs w:val="22"/>
+        </w:rPr>
+        <w:t>NOTE: For windows you need to specify the interface IP (adaptor)</w:t>
+      </w:r>
+      <w:bookmarkStart w:id="0" w:name="_GoBack"/>
+      <w:bookmarkEnd w:id="0"/>
+      <w:r>
+        <w:rPr>
+          <w:rFonts w:ascii="Arial" w:hAnsi="Arial" w:cs="Arial"/>
+          <w:color w:val="000000"/>
+          <w:sz w:val="22"/>
+          <w:szCs w:val="22"/>
+        </w:rPr>
+        <w:t xml:space="preserve"> </w:t>
+      </w:r>
+    </w:p>
+    <w:p>
+      <w:pPr>
+        <w:pStyle w:val="NormalWeb"/>
+        <w:numPr>
+          <w:ilvl w:val="3"/>
+          <w:numId w:val="7"/>
+        </w:numPr>
+        <w:spacing w:before="0" w:beforeAutospacing="0" w:after="0" w:afterAutospacing="0"/>
+        <w:textAlignment w:val="baseline"/>
+        <w:rPr>
+          <w:rFonts w:ascii="Arial" w:hAnsi="Arial" w:cs="Arial"/>
+          <w:color w:val="000000"/>
+          <w:sz w:val="22"/>
+          <w:szCs w:val="22"/>
+        </w:rPr>
+      </w:pPr>
+      <w:r>
+        <w:rPr>
+          <w:rFonts w:ascii="Arial" w:hAnsi="Arial" w:cs="Arial"/>
+          <w:color w:val="000000"/>
+          <w:sz w:val="22"/>
+          <w:szCs w:val="22"/>
+        </w:rPr>
+        <w:t xml:space="preserve">i.e. </w:t>
+      </w:r>
+      <w:r>
+        <w:rPr>
+          <w:rFonts w:ascii="Arial" w:hAnsi="Arial" w:cs="Arial"/>
+          <w:color w:val="000000"/>
+          <w:sz w:val="22"/>
+          <w:szCs w:val="22"/>
+        </w:rPr>
+        <w:t>arp -s 192.168.1.10 00-00-56-31-60-45</w:t>
+      </w:r>
+      <w:r>
+        <w:rPr>
+          <w:rFonts w:ascii="Arial" w:hAnsi="Arial" w:cs="Arial"/>
+          <w:color w:val="000000"/>
+          <w:sz w:val="22"/>
+          <w:szCs w:val="22"/>
+        </w:rPr>
+        <w:t xml:space="preserve"> -N 192.168.1.1</w:t>
       </w:r>
     </w:p>
     <w:p>
@@ -459,8 +479,6 @@
         </w:rPr>
         <w:t>(or use sudo)</w:t>
       </w:r>
-      <w:bookmarkStart w:id="0" w:name="_GoBack"/>
-      <w:bookmarkEnd w:id="0"/>
     </w:p>
     <w:p>
       <w:r>
@@ -600,6 +618,7 @@
     </w:p>
     <w:p>
       <w:r>
+        <w:lastRenderedPageBreak/>
         <w:t>To Do: Update image since its now python check_connection.py 192.168.1.41 1234 and because all cards are rev: 0x2010</w:t>
       </w:r>
     </w:p>
@@ -628,7 +647,6 @@
         </w:numPr>
       </w:pPr>
       <w:r>
-        <w:lastRenderedPageBreak/>
         <w:t>Too much to describe here and will be written up more fully once confident/stable. However, most are explained in json_blank_config.py as comments. The not quite clear settings are the DAC offset. The table below gives good values:</w:t>
       </w:r>
     </w:p>
@@ -774,15 +792,8 @@
         <w:ind w:left="360"/>
       </w:pPr>
       <w:r>
-        <w:t xml:space="preserve">It also reads it into memory if run in an interactive IDE such as </w:t>
-      </w:r>
-      <w:proofErr w:type="spellStart"/>
-      <w:r>
-        <w:t>ipython</w:t>
-      </w:r>
-      <w:proofErr w:type="spellEnd"/>
-      <w:r>
-        <w:t xml:space="preserve"> to check the fields are as necessary. It’s just a dictionary. </w:t>
+        <w:lastRenderedPageBreak/>
+        <w:t xml:space="preserve">It also reads it into memory if run in an interactive IDE such as ipython to check the fields are as necessary. It’s just a dictionary. </w:t>
       </w:r>
     </w:p>
     <w:p>
@@ -814,7 +825,6 @@
         <w:rPr>
           <w:noProof/>
         </w:rPr>
-        <w:lastRenderedPageBreak/>
         <w:drawing>
           <wp:inline distT="0" distB="0" distL="0" distR="0" wp14:anchorId="69A41CA6" wp14:editId="787753DA">
             <wp:extent cx="5943600" cy="1606550"/>
@@ -861,31 +871,7 @@
         </w:numPr>
       </w:pPr>
       <w:r>
-        <w:t xml:space="preserve">If settings are </w:t>
-      </w:r>
-      <w:proofErr w:type="gramStart"/>
-      <w:r>
-        <w:t>right</w:t>
-      </w:r>
-      <w:proofErr w:type="gramEnd"/>
-      <w:r>
-        <w:t xml:space="preserve"> then it will save data based on the memory threshold set in the config file and/or for a set time per “generation” (similar to the 3302 code used in CCI2) and for a certain “max time” aka total acquisition time. If </w:t>
-      </w:r>
-      <w:proofErr w:type="spellStart"/>
-      <w:r>
-        <w:t>max_time</w:t>
-      </w:r>
-      <w:proofErr w:type="spellEnd"/>
-      <w:r>
-        <w:t xml:space="preserve"> is not provided it defaults to 60 seconds. If </w:t>
-      </w:r>
-      <w:proofErr w:type="spellStart"/>
-      <w:r>
-        <w:t>gen_time</w:t>
-      </w:r>
-      <w:proofErr w:type="spellEnd"/>
-      <w:r>
-        <w:t xml:space="preserve"> is not provided it defaults to the max. It will always switch based on either being full or based on the “Address threshold” flag set in the config file.</w:t>
+        <w:t>If settings are right then it will save data based on the memory threshold set in the config file and/or for a set time per “generation” (similar to the 3302 code used in CCI2) and for a certain “max time” aka total acquisition time. If max_time is not provided it defaults to 60 seconds. If gen_time is not provided it defaults to the max. It will always switch based on either being full or based on the “Address threshold” flag set in the config file.</w:t>
       </w:r>
     </w:p>
     <w:p>
@@ -942,15 +928,7 @@
         </w:numPr>
       </w:pPr>
       <w:r>
-        <w:t xml:space="preserve">In </w:t>
-      </w:r>
-      <w:proofErr w:type="gramStart"/>
-      <w:r>
-        <w:t>main(</w:t>
-      </w:r>
-      <w:proofErr w:type="gramEnd"/>
-      <w:r>
-        <w:t>) the only value set is for 2 second total acquisition time.</w:t>
+        <w:t>In main() the only value set is for 2 second total acquisition time.</w:t>
       </w:r>
     </w:p>
     <w:p/>
@@ -1027,15 +1005,7 @@
         <w:t>set</w:t>
       </w:r>
       <w:r>
-        <w:t xml:space="preserve"> values in the card by FPGA and channel number. If a readout </w:t>
-      </w:r>
-      <w:proofErr w:type="gramStart"/>
-      <w:r>
-        <w:t>occurs</w:t>
-      </w:r>
-      <w:proofErr w:type="gramEnd"/>
-      <w:r>
-        <w:t xml:space="preserve"> it will tell you how many bytes are transferred. It will also generate automatically a binary file with the data saved with a file name based on the current date and time.</w:t>
+        <w:t xml:space="preserve"> values in the card by FPGA and channel number. If a readout occurs it will tell you how many bytes are transferred. It will also generate automatically a binary file with the data saved with a file name based on the current date and time.</w:t>
       </w:r>
       <w:r>
         <w:t xml:space="preserve"> </w:t>
@@ -1065,15 +1035,7 @@
         </w:numPr>
       </w:pPr>
       <w:r>
-        <w:t xml:space="preserve">The output of </w:t>
-      </w:r>
-      <w:proofErr w:type="spellStart"/>
-      <w:r>
-        <w:t>data_subscriber</w:t>
-      </w:r>
-      <w:proofErr w:type="spellEnd"/>
-      <w:r>
-        <w:t xml:space="preserve"> will also dump the “event length” for each channel</w:t>
+        <w:t>The output of data_subscriber will also dump the “event length” for each channel</w:t>
       </w:r>
       <w:r>
         <w:t>. Example snippet from below:</w:t>
@@ -1087,6 +1049,7 @@
         <w:rPr>
           <w:noProof/>
         </w:rPr>
+        <w:lastRenderedPageBreak/>
         <w:drawing>
           <wp:inline distT="0" distB="0" distL="0" distR="0" wp14:anchorId="713C2A88" wp14:editId="2C38A496">
             <wp:extent cx="5613400" cy="2362200"/>
@@ -1141,7 +1104,6 @@
         </w:numPr>
       </w:pPr>
       <w:r>
-        <w:lastRenderedPageBreak/>
         <w:t>The Hit/Event Data is organized in the following way PER event:</w:t>
       </w:r>
     </w:p>
@@ -1198,15 +1160,11 @@
         <w:t xml:space="preserve">The colored areas are the flags that can be set for certain hardware filtering functions. Initially these fields in the config file under “Hit Settings” can be set to zero and give only the first 2 lines. Setting “Save Raw Samples” to True will save the raw waveform. Struck uses 32 bits as their word but the acquisition code uses 16 bits instead (since that is what the much more numerous event data bits are). The script provided can provide an example of how to interpret various fields (the 0xE bit near the bottom is good to check things didn’t get indexed wrong somewhere) and plot single waveforms. Note that Struck uses little endianness </w:t>
       </w:r>
       <w:r>
-        <w:t xml:space="preserve">but the </w:t>
-      </w:r>
-      <w:proofErr w:type="spellStart"/>
-      <w:r>
-        <w:t>numpy</w:t>
-      </w:r>
-      <w:proofErr w:type="spellEnd"/>
-      <w:r>
-        <w:t xml:space="preserve"> from file call takes care of that for you (it also means that the very first byte of an event is actually the format bits and channel ID NOT the timestamp bits 0-47). Bit shifting afterwards is necessary for getting the correct values.</w:t>
+        <w:t xml:space="preserve">but the numpy from file call takes care of that for you (it </w:t>
+      </w:r>
+      <w:r>
+        <w:lastRenderedPageBreak/>
+        <w:t>also means that the very first byte of an event is actually the format bits and channel ID NOT the timestamp bits 0-47). Bit shifting afterwards is necessary for getting the correct values.</w:t>
       </w:r>
     </w:p>
     <w:p>
@@ -1223,31 +1181,7 @@
         </w:numPr>
       </w:pPr>
       <w:r>
-        <w:t xml:space="preserve">Change </w:t>
-      </w:r>
-      <w:proofErr w:type="spellStart"/>
-      <w:r>
-        <w:t>event_length</w:t>
-      </w:r>
-      <w:proofErr w:type="spellEnd"/>
-      <w:r>
-        <w:t xml:space="preserve"> in test_plotter.py to your </w:t>
-      </w:r>
-      <w:proofErr w:type="spellStart"/>
-      <w:r>
-        <w:t>event_length</w:t>
-      </w:r>
-      <w:proofErr w:type="spellEnd"/>
-      <w:r>
-        <w:t xml:space="preserve"> in step 1 of this part and the waveform number can give you the </w:t>
-      </w:r>
-      <w:proofErr w:type="spellStart"/>
-      <w:r>
-        <w:t>Xth</w:t>
-      </w:r>
-      <w:proofErr w:type="spellEnd"/>
-      <w:r>
-        <w:t xml:space="preserve"> waveform from your acquisition:</w:t>
+        <w:t>Change event_length in test_plotter.py to your event_length in step 1 of this part and the waveform number can give you the Xth waveform from your acquisition:</w:t>
       </w:r>
     </w:p>
     <w:p>

</xml_diff>